<commit_message>
Adding DataModeling And Class Diagram Documentation for Book Company
</commit_message>
<xml_diff>
--- a/Data Models and Class Diagrams for ABCBook-Company/ABCBooks DataModels ClassDiagram Report.docx
+++ b/Data Models and Class Diagrams for ABCBook-Company/ABCBooks DataModels ClassDiagram Report.docx
@@ -22,7 +22,25 @@
           <w:sz w:val="42"/>
           <w:szCs w:val="48"/>
         </w:rPr>
-        <w:t>ABC Books – Data Modeling &amp; Class Diagram Documentation</w:t>
+        <w:t xml:space="preserve">ABC Books </w:t>
+      </w:r>
+      <w:r>
+        <w:rPr>
+          <w:rFonts w:ascii="ACADEMY ENGRAVED LET PLAIN:1.0" w:hAnsi="ACADEMY ENGRAVED LET PLAIN:1.0"/>
+          <w:color w:val="000000"/>
+          <w:sz w:val="42"/>
+          <w:szCs w:val="48"/>
+        </w:rPr>
+        <w:t>-</w:t>
+      </w:r>
+      <w:r>
+        <w:rPr>
+          <w:rFonts w:ascii="ACADEMY ENGRAVED LET PLAIN:1.0" w:hAnsi="ACADEMY ENGRAVED LET PLAIN:1.0"/>
+          <w:color w:val="000000"/>
+          <w:sz w:val="42"/>
+          <w:szCs w:val="48"/>
+        </w:rPr>
+        <w:t xml:space="preserve"> Data Modeling &amp; Class Diagram Documentation</w:t>
       </w:r>
     </w:p>
     <w:p>

</xml_diff>